<commit_message>
Add file doc how to use github desktop
</commit_message>
<xml_diff>
--- a/How to use github desktop.docx
+++ b/How to use github desktop.docx
@@ -3,9 +3,19 @@
 <w:document xmlns:wpc="http://schemas.microsoft.com/office/word/2010/wordprocessingCanvas" xmlns:mc="http://schemas.openxmlformats.org/markup-compatibility/2006" xmlns:o="urn:schemas-microsoft-com:office:office" xmlns:r="http://schemas.openxmlformats.org/officeDocument/2006/relationships" xmlns:m="http://schemas.openxmlformats.org/officeDocument/2006/math" xmlns:v="urn:schemas-microsoft-com:vml" xmlns:wp14="http://schemas.microsoft.com/office/word/2010/wordprocessingDrawing" xmlns:wp="http://schemas.openxmlformats.org/drawingml/2006/wordprocessingDrawing" xmlns:w10="urn:schemas-microsoft-com:office:word" xmlns:w="http://schemas.openxmlformats.org/wordprocessingml/2006/main" xmlns:w14="http://schemas.microsoft.com/office/word/2010/wordml" xmlns:wpg="http://schemas.microsoft.com/office/word/2010/wordprocessingGroup" xmlns:wpi="http://schemas.microsoft.com/office/word/2010/wordprocessingInk" xmlns:wne="http://schemas.microsoft.com/office/word/2006/wordml" xmlns:wps="http://schemas.microsoft.com/office/word/2010/wordprocessingShape" mc:Ignorable="w14 wp14">
   <w:body>
     <w:p>
-      <w:r>
+      <w:pPr>
+        <w:rPr>
+          <w:b/>
+        </w:rPr>
+      </w:pPr>
+      <w:r>
+        <w:rPr>
+          <w:b/>
+        </w:rPr>
         <w:t>HOW TO USER GITHUB DESKTOP</w:t>
       </w:r>
+      <w:bookmarkStart w:id="0" w:name="_GoBack"/>
+      <w:bookmarkEnd w:id="0"/>
     </w:p>
     <w:p>
       <w:pPr>
@@ -16,7 +26,23 @@
         </w:numPr>
       </w:pPr>
       <w:r>
-        <w:t xml:space="preserve">Download dan install applikasinya yang dah w publish di : </w:t>
+        <w:t xml:space="preserve">Download </w:t>
+      </w:r>
+      <w:proofErr w:type="spellStart"/>
+      <w:r>
+        <w:t>dan</w:t>
+      </w:r>
+      <w:proofErr w:type="spellEnd"/>
+      <w:r>
+        <w:t xml:space="preserve"> install </w:t>
+      </w:r>
+      <w:proofErr w:type="spellStart"/>
+      <w:r>
+        <w:t>applikasinya</w:t>
+      </w:r>
+      <w:proofErr w:type="spellEnd"/>
+      <w:r>
+        <w:t xml:space="preserve"> yang dah w publish di : </w:t>
       </w:r>
       <w:r>
         <w:t>https://github.com/hamkairama/StartProject/tree/master/Software</w:t>
@@ -35,8 +61,61 @@
           <w:numId w:val="1"/>
         </w:numPr>
       </w:pPr>
-      <w:r>
-        <w:t>Tampilan awal kurang lebih seperti berikut ini  :</w:t>
+      <w:proofErr w:type="spellStart"/>
+      <w:r>
+        <w:t>Tampilan</w:t>
+      </w:r>
+      <w:proofErr w:type="spellEnd"/>
+      <w:r>
+        <w:t xml:space="preserve"> </w:t>
+      </w:r>
+      <w:proofErr w:type="spellStart"/>
+      <w:r>
+        <w:t>awal</w:t>
+      </w:r>
+      <w:proofErr w:type="spellEnd"/>
+      <w:r>
+        <w:t xml:space="preserve"> </w:t>
+      </w:r>
+      <w:proofErr w:type="spellStart"/>
+      <w:r>
+        <w:t>kurang</w:t>
+      </w:r>
+      <w:proofErr w:type="spellEnd"/>
+      <w:r>
+        <w:t xml:space="preserve"> </w:t>
+      </w:r>
+      <w:proofErr w:type="spellStart"/>
+      <w:r>
+        <w:t>lebih</w:t>
+      </w:r>
+      <w:proofErr w:type="spellEnd"/>
+      <w:r>
+        <w:t xml:space="preserve"> </w:t>
+      </w:r>
+      <w:proofErr w:type="spellStart"/>
+      <w:r>
+        <w:t>seperti</w:t>
+      </w:r>
+      <w:proofErr w:type="spellEnd"/>
+      <w:r>
+        <w:t xml:space="preserve"> </w:t>
+      </w:r>
+      <w:proofErr w:type="spellStart"/>
+      <w:r>
+        <w:t>berikut</w:t>
+      </w:r>
+      <w:proofErr w:type="spellEnd"/>
+      <w:r>
+        <w:t xml:space="preserve"> </w:t>
+      </w:r>
+      <w:proofErr w:type="spellStart"/>
+      <w:r>
+        <w:t>ini</w:t>
+      </w:r>
+      <w:proofErr w:type="spellEnd"/>
+      <w:r>
+        <w:t xml:space="preserve">  :</w:t>
       </w:r>
     </w:p>
     <w:p>
@@ -97,24 +176,81 @@
           <w:numId w:val="1"/>
         </w:numPr>
       </w:pPr>
-      <w:r>
-        <w:t>Silahkan login. Pake github punya hamka :</w:t>
-      </w:r>
-    </w:p>
-    <w:p>
-      <w:pPr>
-        <w:pStyle w:val="ListParagraph"/>
-      </w:pPr>
-      <w:r>
-        <w:t>Userid : hamkairama</w:t>
-      </w:r>
-    </w:p>
-    <w:p>
-      <w:pPr>
-        <w:pStyle w:val="ListParagraph"/>
-      </w:pPr>
-      <w:r>
-        <w:t xml:space="preserve">Email : </w:t>
+      <w:proofErr w:type="spellStart"/>
+      <w:r>
+        <w:t>Silahkan</w:t>
+      </w:r>
+      <w:proofErr w:type="spellEnd"/>
+      <w:r>
+        <w:t xml:space="preserve"> login. </w:t>
+      </w:r>
+      <w:proofErr w:type="spellStart"/>
+      <w:r>
+        <w:t>Pake</w:t>
+      </w:r>
+      <w:proofErr w:type="spellEnd"/>
+      <w:r>
+        <w:t xml:space="preserve"> </w:t>
+      </w:r>
+      <w:proofErr w:type="spellStart"/>
+      <w:r>
+        <w:t>github</w:t>
+      </w:r>
+      <w:proofErr w:type="spellEnd"/>
+      <w:r>
+        <w:t xml:space="preserve"> </w:t>
+      </w:r>
+      <w:proofErr w:type="spellStart"/>
+      <w:r>
+        <w:t>punya</w:t>
+      </w:r>
+      <w:proofErr w:type="spellEnd"/>
+      <w:r>
+        <w:t xml:space="preserve"> </w:t>
+      </w:r>
+      <w:proofErr w:type="spellStart"/>
+      <w:r>
+        <w:t>hamka</w:t>
+      </w:r>
+      <w:proofErr w:type="spellEnd"/>
+      <w:r>
+        <w:t xml:space="preserve"> :</w:t>
+      </w:r>
+    </w:p>
+    <w:p>
+      <w:pPr>
+        <w:pStyle w:val="ListParagraph"/>
+      </w:pPr>
+      <w:proofErr w:type="spellStart"/>
+      <w:proofErr w:type="gramStart"/>
+      <w:r>
+        <w:t>Userid</w:t>
+      </w:r>
+      <w:proofErr w:type="spellEnd"/>
+      <w:r>
+        <w:t xml:space="preserve"> :</w:t>
+      </w:r>
+      <w:proofErr w:type="gramEnd"/>
+      <w:r>
+        <w:t xml:space="preserve"> </w:t>
+      </w:r>
+      <w:proofErr w:type="spellStart"/>
+      <w:r>
+        <w:t>hamkairama</w:t>
+      </w:r>
+      <w:proofErr w:type="spellEnd"/>
+    </w:p>
+    <w:p>
+      <w:pPr>
+        <w:pStyle w:val="ListParagraph"/>
+      </w:pPr>
+      <w:proofErr w:type="gramStart"/>
+      <w:r>
+        <w:t>Email :</w:t>
+      </w:r>
+      <w:proofErr w:type="gramEnd"/>
+      <w:r>
+        <w:t xml:space="preserve"> </w:t>
       </w:r>
       <w:hyperlink r:id="rId7" w:history="1">
         <w:r>
@@ -129,9 +265,11 @@
       <w:pPr>
         <w:pStyle w:val="ListParagraph"/>
       </w:pPr>
+      <w:proofErr w:type="gramStart"/>
       <w:r>
         <w:t>Pass :4426552i</w:t>
       </w:r>
+      <w:proofErr w:type="gramEnd"/>
     </w:p>
     <w:p>
       <w:pPr>
@@ -147,7 +285,49 @@
         </w:numPr>
       </w:pPr>
       <w:r>
-        <w:t xml:space="preserve">Checkout project yang mao disedot. Di sini sebutannya ada </w:t>
+        <w:t xml:space="preserve">Checkout project yang </w:t>
+      </w:r>
+      <w:proofErr w:type="spellStart"/>
+      <w:proofErr w:type="gramStart"/>
+      <w:r>
+        <w:t>mao</w:t>
+      </w:r>
+      <w:proofErr w:type="spellEnd"/>
+      <w:proofErr w:type="gramEnd"/>
+      <w:r>
+        <w:t xml:space="preserve"> </w:t>
+      </w:r>
+      <w:proofErr w:type="spellStart"/>
+      <w:r>
+        <w:t>disedot</w:t>
+      </w:r>
+      <w:proofErr w:type="spellEnd"/>
+      <w:r>
+        <w:t xml:space="preserve">. Di </w:t>
+      </w:r>
+      <w:proofErr w:type="spellStart"/>
+      <w:r>
+        <w:t>sini</w:t>
+      </w:r>
+      <w:proofErr w:type="spellEnd"/>
+      <w:r>
+        <w:t xml:space="preserve"> </w:t>
+      </w:r>
+      <w:proofErr w:type="spellStart"/>
+      <w:r>
+        <w:t>sebutannya</w:t>
+      </w:r>
+      <w:proofErr w:type="spellEnd"/>
+      <w:r>
+        <w:t xml:space="preserve"> </w:t>
+      </w:r>
+      <w:proofErr w:type="spellStart"/>
+      <w:r>
+        <w:t>ada</w:t>
+      </w:r>
+      <w:proofErr w:type="spellEnd"/>
+      <w:r>
+        <w:t xml:space="preserve"> </w:t>
       </w:r>
       <w:r>
         <w:rPr>
@@ -235,10 +415,87 @@
         </w:numPr>
       </w:pPr>
       <w:r>
-        <w:t xml:space="preserve">Ada 2 project yang dah dibuat. Silahkan </w:t>
-      </w:r>
-      <w:r>
-        <w:t>pilih salah satu dulu dan pilih tempat penyimpanan di local laptop :</w:t>
+        <w:t xml:space="preserve">Ada 2 project yang dah </w:t>
+      </w:r>
+      <w:proofErr w:type="spellStart"/>
+      <w:r>
+        <w:t>dibuat</w:t>
+      </w:r>
+      <w:proofErr w:type="spellEnd"/>
+      <w:r>
+        <w:t xml:space="preserve">. </w:t>
+      </w:r>
+      <w:proofErr w:type="spellStart"/>
+      <w:r>
+        <w:t>Silahkan</w:t>
+      </w:r>
+      <w:proofErr w:type="spellEnd"/>
+      <w:r>
+        <w:t xml:space="preserve"> </w:t>
+      </w:r>
+      <w:proofErr w:type="spellStart"/>
+      <w:r>
+        <w:t>pilih</w:t>
+      </w:r>
+      <w:proofErr w:type="spellEnd"/>
+      <w:r>
+        <w:t xml:space="preserve"> </w:t>
+      </w:r>
+      <w:proofErr w:type="spellStart"/>
+      <w:r>
+        <w:t>salah</w:t>
+      </w:r>
+      <w:proofErr w:type="spellEnd"/>
+      <w:r>
+        <w:t xml:space="preserve"> </w:t>
+      </w:r>
+      <w:proofErr w:type="spellStart"/>
+      <w:r>
+        <w:t>satu</w:t>
+      </w:r>
+      <w:proofErr w:type="spellEnd"/>
+      <w:r>
+        <w:t xml:space="preserve"> </w:t>
+      </w:r>
+      <w:proofErr w:type="spellStart"/>
+      <w:r>
+        <w:t>dulu</w:t>
+      </w:r>
+      <w:proofErr w:type="spellEnd"/>
+      <w:r>
+        <w:t xml:space="preserve"> </w:t>
+      </w:r>
+      <w:proofErr w:type="spellStart"/>
+      <w:r>
+        <w:t>dan</w:t>
+      </w:r>
+      <w:proofErr w:type="spellEnd"/>
+      <w:r>
+        <w:t xml:space="preserve"> </w:t>
+      </w:r>
+      <w:proofErr w:type="spellStart"/>
+      <w:r>
+        <w:t>pilih</w:t>
+      </w:r>
+      <w:proofErr w:type="spellEnd"/>
+      <w:r>
+        <w:t xml:space="preserve"> </w:t>
+      </w:r>
+      <w:proofErr w:type="spellStart"/>
+      <w:r>
+        <w:t>tempat</w:t>
+      </w:r>
+      <w:proofErr w:type="spellEnd"/>
+      <w:r>
+        <w:t xml:space="preserve"> </w:t>
+      </w:r>
+      <w:proofErr w:type="spellStart"/>
+      <w:r>
+        <w:t>penyimpanan</w:t>
+      </w:r>
+      <w:proofErr w:type="spellEnd"/>
+      <w:r>
+        <w:t xml:space="preserve"> di local laptop :</w:t>
       </w:r>
     </w:p>
     <w:p>
@@ -304,9 +561,136 @@
           <w:numId w:val="1"/>
         </w:numPr>
       </w:pPr>
+      <w:proofErr w:type="spellStart"/>
       <w:r>
         <w:lastRenderedPageBreak/>
-        <w:t>Silahkan ngoding di local, dan setip perubahan yang lu lakuin di local, maka github desktop langsung mendeteksi file apa aj yang diedit/tambah/hapus.</w:t>
+        <w:t>Silahkan</w:t>
+      </w:r>
+      <w:proofErr w:type="spellEnd"/>
+      <w:r>
+        <w:t xml:space="preserve"> </w:t>
+      </w:r>
+      <w:proofErr w:type="spellStart"/>
+      <w:r>
+        <w:t>ngoding</w:t>
+      </w:r>
+      <w:proofErr w:type="spellEnd"/>
+      <w:r>
+        <w:t xml:space="preserve"> di local, </w:t>
+      </w:r>
+      <w:proofErr w:type="spellStart"/>
+      <w:r>
+        <w:t>dan</w:t>
+      </w:r>
+      <w:proofErr w:type="spellEnd"/>
+      <w:r>
+        <w:t xml:space="preserve"> </w:t>
+      </w:r>
+      <w:proofErr w:type="spellStart"/>
+      <w:r>
+        <w:t>setip</w:t>
+      </w:r>
+      <w:proofErr w:type="spellEnd"/>
+      <w:r>
+        <w:t xml:space="preserve"> </w:t>
+      </w:r>
+      <w:proofErr w:type="spellStart"/>
+      <w:r>
+        <w:t>perubahan</w:t>
+      </w:r>
+      <w:proofErr w:type="spellEnd"/>
+      <w:r>
+        <w:t xml:space="preserve"> yang </w:t>
+      </w:r>
+      <w:proofErr w:type="spellStart"/>
+      <w:proofErr w:type="gramStart"/>
+      <w:r>
+        <w:t>lu</w:t>
+      </w:r>
+      <w:proofErr w:type="spellEnd"/>
+      <w:proofErr w:type="gramEnd"/>
+      <w:r>
+        <w:t xml:space="preserve"> </w:t>
+      </w:r>
+      <w:proofErr w:type="spellStart"/>
+      <w:r>
+        <w:t>lakuin</w:t>
+      </w:r>
+      <w:proofErr w:type="spellEnd"/>
+      <w:r>
+        <w:t xml:space="preserve"> di local, </w:t>
+      </w:r>
+      <w:proofErr w:type="spellStart"/>
+      <w:r>
+        <w:t>maka</w:t>
+      </w:r>
+      <w:proofErr w:type="spellEnd"/>
+      <w:r>
+        <w:t xml:space="preserve"> </w:t>
+      </w:r>
+      <w:proofErr w:type="spellStart"/>
+      <w:r>
+        <w:t>github</w:t>
+      </w:r>
+      <w:proofErr w:type="spellEnd"/>
+      <w:r>
+        <w:t xml:space="preserve"> desktop </w:t>
+      </w:r>
+      <w:proofErr w:type="spellStart"/>
+      <w:r>
+        <w:t>langsung</w:t>
+      </w:r>
+      <w:proofErr w:type="spellEnd"/>
+      <w:r>
+        <w:t xml:space="preserve"> </w:t>
+      </w:r>
+      <w:proofErr w:type="spellStart"/>
+      <w:r>
+        <w:t>mendeteksi</w:t>
+      </w:r>
+      <w:proofErr w:type="spellEnd"/>
+      <w:r>
+        <w:t xml:space="preserve"> file </w:t>
+      </w:r>
+      <w:proofErr w:type="spellStart"/>
+      <w:r>
+        <w:t>apa</w:t>
+      </w:r>
+      <w:proofErr w:type="spellEnd"/>
+      <w:r>
+        <w:t xml:space="preserve"> </w:t>
+      </w:r>
+      <w:proofErr w:type="spellStart"/>
+      <w:r>
+        <w:t>aj</w:t>
+      </w:r>
+      <w:proofErr w:type="spellEnd"/>
+      <w:r>
+        <w:t xml:space="preserve"> yang </w:t>
+      </w:r>
+      <w:proofErr w:type="spellStart"/>
+      <w:r>
+        <w:t>diedit</w:t>
+      </w:r>
+      <w:proofErr w:type="spellEnd"/>
+      <w:r>
+        <w:t>/</w:t>
+      </w:r>
+      <w:proofErr w:type="spellStart"/>
+      <w:r>
+        <w:t>tambah</w:t>
+      </w:r>
+      <w:proofErr w:type="spellEnd"/>
+      <w:r>
+        <w:t>/</w:t>
+      </w:r>
+      <w:proofErr w:type="spellStart"/>
+      <w:r>
+        <w:t>hapus</w:t>
+      </w:r>
+      <w:proofErr w:type="spellEnd"/>
+      <w:r>
+        <w:t>.</w:t>
       </w:r>
     </w:p>
     <w:p>
@@ -316,20 +700,70 @@
           <w:b/>
         </w:rPr>
       </w:pPr>
-      <w:r>
-        <w:t xml:space="preserve">Contoh : terjadi perubahan pada project </w:t>
-      </w:r>
+      <w:proofErr w:type="spellStart"/>
+      <w:proofErr w:type="gramStart"/>
+      <w:r>
+        <w:t>Contoh</w:t>
+      </w:r>
+      <w:proofErr w:type="spellEnd"/>
+      <w:r>
+        <w:t xml:space="preserve"> :</w:t>
+      </w:r>
+      <w:proofErr w:type="gramEnd"/>
+      <w:r>
+        <w:t xml:space="preserve"> </w:t>
+      </w:r>
+      <w:proofErr w:type="spellStart"/>
+      <w:r>
+        <w:t>terjadi</w:t>
+      </w:r>
+      <w:proofErr w:type="spellEnd"/>
+      <w:r>
+        <w:t xml:space="preserve"> </w:t>
+      </w:r>
+      <w:proofErr w:type="spellStart"/>
+      <w:r>
+        <w:t>perubahan</w:t>
+      </w:r>
+      <w:proofErr w:type="spellEnd"/>
+      <w:r>
+        <w:t xml:space="preserve"> </w:t>
+      </w:r>
+      <w:proofErr w:type="spellStart"/>
+      <w:r>
+        <w:t>pada</w:t>
+      </w:r>
+      <w:proofErr w:type="spellEnd"/>
+      <w:r>
+        <w:t xml:space="preserve"> project </w:t>
+      </w:r>
+      <w:proofErr w:type="spellStart"/>
       <w:r>
         <w:rPr>
           <w:b/>
         </w:rPr>
         <w:t>StartProject</w:t>
       </w:r>
+      <w:proofErr w:type="spellEnd"/>
       <w:r>
         <w:rPr>
           <w:b/>
         </w:rPr>
-        <w:t>, file Start.txt dengan notepad.</w:t>
+        <w:t xml:space="preserve">, file Start.txt </w:t>
+      </w:r>
+      <w:proofErr w:type="spellStart"/>
+      <w:r>
+        <w:rPr>
+          <w:b/>
+        </w:rPr>
+        <w:t>dengan</w:t>
+      </w:r>
+      <w:proofErr w:type="spellEnd"/>
+      <w:r>
+        <w:rPr>
+          <w:b/>
+        </w:rPr>
+        <w:t xml:space="preserve"> notepad.</w:t>
       </w:r>
     </w:p>
     <w:p>
@@ -386,8 +820,63 @@
       <w:pPr>
         <w:pStyle w:val="ListParagraph"/>
       </w:pPr>
-      <w:r>
-        <w:t>Maka secara otomatis di github desktop akan mendeteksi, sbb:</w:t>
+      <w:proofErr w:type="spellStart"/>
+      <w:r>
+        <w:t>Maka</w:t>
+      </w:r>
+      <w:proofErr w:type="spellEnd"/>
+      <w:r>
+        <w:t xml:space="preserve"> </w:t>
+      </w:r>
+      <w:proofErr w:type="spellStart"/>
+      <w:r>
+        <w:t>secara</w:t>
+      </w:r>
+      <w:proofErr w:type="spellEnd"/>
+      <w:r>
+        <w:t xml:space="preserve"> </w:t>
+      </w:r>
+      <w:proofErr w:type="spellStart"/>
+      <w:r>
+        <w:t>otomatis</w:t>
+      </w:r>
+      <w:proofErr w:type="spellEnd"/>
+      <w:r>
+        <w:t xml:space="preserve"> di </w:t>
+      </w:r>
+      <w:proofErr w:type="spellStart"/>
+      <w:r>
+        <w:t>github</w:t>
+      </w:r>
+      <w:proofErr w:type="spellEnd"/>
+      <w:r>
+        <w:t xml:space="preserve"> desktop </w:t>
+      </w:r>
+      <w:proofErr w:type="spellStart"/>
+      <w:proofErr w:type="gramStart"/>
+      <w:r>
+        <w:t>akan</w:t>
+      </w:r>
+      <w:proofErr w:type="spellEnd"/>
+      <w:proofErr w:type="gramEnd"/>
+      <w:r>
+        <w:t xml:space="preserve"> </w:t>
+      </w:r>
+      <w:proofErr w:type="spellStart"/>
+      <w:r>
+        <w:t>mendeteksi</w:t>
+      </w:r>
+      <w:proofErr w:type="spellEnd"/>
+      <w:r>
+        <w:t xml:space="preserve">, </w:t>
+      </w:r>
+      <w:proofErr w:type="spellStart"/>
+      <w:r>
+        <w:t>sbb</w:t>
+      </w:r>
+      <w:proofErr w:type="spellEnd"/>
+      <w:r>
+        <w:t>:</w:t>
       </w:r>
     </w:p>
     <w:p>
@@ -450,7 +939,87 @@
       </w:pPr>
       <w:r>
         <w:lastRenderedPageBreak/>
-        <w:t>Edit/add/delete pada suatu file , akan terdetek oleh github desktop. Cara commit nya adalah sbb:</w:t>
+        <w:t xml:space="preserve">Edit/add/delete </w:t>
+      </w:r>
+      <w:proofErr w:type="spellStart"/>
+      <w:r>
+        <w:t>pada</w:t>
+      </w:r>
+      <w:proofErr w:type="spellEnd"/>
+      <w:r>
+        <w:t xml:space="preserve"> </w:t>
+      </w:r>
+      <w:proofErr w:type="spellStart"/>
+      <w:r>
+        <w:t>suatu</w:t>
+      </w:r>
+      <w:proofErr w:type="spellEnd"/>
+      <w:r>
+        <w:t xml:space="preserve"> </w:t>
+      </w:r>
+      <w:proofErr w:type="gramStart"/>
+      <w:r>
+        <w:t>file ,</w:t>
+      </w:r>
+      <w:proofErr w:type="gramEnd"/>
+      <w:r>
+        <w:t xml:space="preserve"> </w:t>
+      </w:r>
+      <w:proofErr w:type="spellStart"/>
+      <w:r>
+        <w:t>akan</w:t>
+      </w:r>
+      <w:proofErr w:type="spellEnd"/>
+      <w:r>
+        <w:t xml:space="preserve"> </w:t>
+      </w:r>
+      <w:proofErr w:type="spellStart"/>
+      <w:r>
+        <w:t>terdetek</w:t>
+      </w:r>
+      <w:proofErr w:type="spellEnd"/>
+      <w:r>
+        <w:t xml:space="preserve"> </w:t>
+      </w:r>
+      <w:proofErr w:type="spellStart"/>
+      <w:r>
+        <w:t>oleh</w:t>
+      </w:r>
+      <w:proofErr w:type="spellEnd"/>
+      <w:r>
+        <w:t xml:space="preserve"> </w:t>
+      </w:r>
+      <w:proofErr w:type="spellStart"/>
+      <w:r>
+        <w:t>github</w:t>
+      </w:r>
+      <w:proofErr w:type="spellEnd"/>
+      <w:r>
+        <w:t xml:space="preserve"> desktop. Cara commit </w:t>
+      </w:r>
+      <w:proofErr w:type="spellStart"/>
+      <w:r>
+        <w:t>nya</w:t>
+      </w:r>
+      <w:proofErr w:type="spellEnd"/>
+      <w:r>
+        <w:t xml:space="preserve"> </w:t>
+      </w:r>
+      <w:proofErr w:type="spellStart"/>
+      <w:r>
+        <w:t>adalah</w:t>
+      </w:r>
+      <w:proofErr w:type="spellEnd"/>
+      <w:r>
+        <w:t xml:space="preserve"> </w:t>
+      </w:r>
+      <w:proofErr w:type="spellStart"/>
+      <w:r>
+        <w:t>sbb</w:t>
+      </w:r>
+      <w:proofErr w:type="spellEnd"/>
+      <w:r>
+        <w:t>:</w:t>
       </w:r>
     </w:p>
     <w:p>
@@ -502,29 +1071,134 @@
       <w:pPr>
         <w:pStyle w:val="ListParagraph"/>
       </w:pPr>
-      <w:r>
-        <w:t>Isi summary nya (Warna kuning dan freetext), kemudian Commit.</w:t>
-      </w:r>
-    </w:p>
-    <w:p>
-      <w:pPr>
-        <w:pStyle w:val="ListParagraph"/>
-      </w:pPr>
-    </w:p>
-    <w:p>
-      <w:pPr>
-        <w:pStyle w:val="ListParagraph"/>
-      </w:pPr>
-      <w:r>
-        <w:t xml:space="preserve">Stelah commit, maka data sudah mendapatkan </w:t>
-      </w:r>
+      <w:proofErr w:type="gramStart"/>
+      <w:r>
+        <w:t xml:space="preserve">Isi summary </w:t>
+      </w:r>
+      <w:proofErr w:type="spellStart"/>
+      <w:r>
+        <w:t>nya</w:t>
+      </w:r>
+      <w:proofErr w:type="spellEnd"/>
+      <w:r>
+        <w:t xml:space="preserve"> (</w:t>
+      </w:r>
+      <w:proofErr w:type="spellStart"/>
+      <w:r>
+        <w:t>Warna</w:t>
+      </w:r>
+      <w:proofErr w:type="spellEnd"/>
+      <w:r>
+        <w:t xml:space="preserve"> </w:t>
+      </w:r>
+      <w:proofErr w:type="spellStart"/>
+      <w:r>
+        <w:t>kuning</w:t>
+      </w:r>
+      <w:proofErr w:type="spellEnd"/>
+      <w:r>
+        <w:t xml:space="preserve"> </w:t>
+      </w:r>
+      <w:proofErr w:type="spellStart"/>
+      <w:r>
+        <w:t>dan</w:t>
+      </w:r>
+      <w:proofErr w:type="spellEnd"/>
+      <w:r>
+        <w:t xml:space="preserve"> </w:t>
+      </w:r>
+      <w:proofErr w:type="spellStart"/>
+      <w:r>
+        <w:t>freetext</w:t>
+      </w:r>
+      <w:proofErr w:type="spellEnd"/>
+      <w:r>
+        <w:t xml:space="preserve">), </w:t>
+      </w:r>
+      <w:proofErr w:type="spellStart"/>
+      <w:r>
+        <w:t>kemudian</w:t>
+      </w:r>
+      <w:proofErr w:type="spellEnd"/>
+      <w:r>
+        <w:t xml:space="preserve"> Commit.</w:t>
+      </w:r>
+      <w:proofErr w:type="gramEnd"/>
+    </w:p>
+    <w:p>
+      <w:pPr>
+        <w:pStyle w:val="ListParagraph"/>
+      </w:pPr>
+    </w:p>
+    <w:p>
+      <w:pPr>
+        <w:pStyle w:val="ListParagraph"/>
+      </w:pPr>
+      <w:proofErr w:type="spellStart"/>
+      <w:r>
+        <w:t>Stelah</w:t>
+      </w:r>
+      <w:proofErr w:type="spellEnd"/>
+      <w:r>
+        <w:t xml:space="preserve"> </w:t>
+      </w:r>
+      <w:proofErr w:type="gramStart"/>
+      <w:r>
+        <w:t>commit,</w:t>
+      </w:r>
+      <w:proofErr w:type="gramEnd"/>
+      <w:r>
+        <w:t xml:space="preserve"> </w:t>
+      </w:r>
+      <w:proofErr w:type="spellStart"/>
+      <w:r>
+        <w:t>maka</w:t>
+      </w:r>
+      <w:proofErr w:type="spellEnd"/>
+      <w:r>
+        <w:t xml:space="preserve"> data </w:t>
+      </w:r>
+      <w:proofErr w:type="spellStart"/>
+      <w:r>
+        <w:t>sudah</w:t>
+      </w:r>
+      <w:proofErr w:type="spellEnd"/>
+      <w:r>
+        <w:t xml:space="preserve"> </w:t>
+      </w:r>
+      <w:proofErr w:type="spellStart"/>
+      <w:r>
+        <w:t>mendapatkan</w:t>
+      </w:r>
+      <w:proofErr w:type="spellEnd"/>
+      <w:r>
+        <w:t xml:space="preserve"> </w:t>
+      </w:r>
+      <w:proofErr w:type="spellStart"/>
       <w:r>
         <w:rPr>
           <w:b/>
           <w:i/>
         </w:rPr>
-        <w:t>verioning yang baru</w:t>
-      </w:r>
+        <w:t>verioning</w:t>
+      </w:r>
+      <w:proofErr w:type="spellEnd"/>
+      <w:r>
+        <w:rPr>
+          <w:b/>
+          <w:i/>
+        </w:rPr>
+        <w:t xml:space="preserve"> yang </w:t>
+      </w:r>
+      <w:proofErr w:type="spellStart"/>
+      <w:r>
+        <w:rPr>
+          <w:b/>
+          <w:i/>
+        </w:rPr>
+        <w:t>baru</w:t>
+      </w:r>
+      <w:proofErr w:type="spellEnd"/>
       <w:r>
         <w:rPr>
           <w:b/>
@@ -537,11 +1211,302 @@
       <w:pPr>
         <w:pStyle w:val="ListParagraph"/>
       </w:pPr>
-      <w:r>
-        <w:t>Setelah commit, maka perlu dipublish agar rekan team dapat mengakses perubahan yang dilakukan dengan cara sebagai berikut :</w:t>
-      </w:r>
-      <w:bookmarkStart w:id="0" w:name="_GoBack"/>
-      <w:bookmarkEnd w:id="0"/>
+      <w:proofErr w:type="spellStart"/>
+      <w:r>
+        <w:t>Setelah</w:t>
+      </w:r>
+      <w:proofErr w:type="spellEnd"/>
+      <w:r>
+        <w:t xml:space="preserve"> commit, </w:t>
+      </w:r>
+      <w:proofErr w:type="spellStart"/>
+      <w:r>
+        <w:t>maka</w:t>
+      </w:r>
+      <w:proofErr w:type="spellEnd"/>
+      <w:r>
+        <w:t xml:space="preserve"> </w:t>
+      </w:r>
+      <w:proofErr w:type="spellStart"/>
+      <w:r>
+        <w:t>perlu</w:t>
+      </w:r>
+      <w:proofErr w:type="spellEnd"/>
+      <w:r>
+        <w:t xml:space="preserve"> </w:t>
+      </w:r>
+      <w:proofErr w:type="spellStart"/>
+      <w:r>
+        <w:t>dipublish</w:t>
+      </w:r>
+      <w:proofErr w:type="spellEnd"/>
+      <w:r>
+        <w:t xml:space="preserve"> agar </w:t>
+      </w:r>
+      <w:proofErr w:type="spellStart"/>
+      <w:r>
+        <w:t>rekan</w:t>
+      </w:r>
+      <w:proofErr w:type="spellEnd"/>
+      <w:r>
+        <w:t xml:space="preserve"> team </w:t>
+      </w:r>
+      <w:proofErr w:type="spellStart"/>
+      <w:r>
+        <w:t>dapat</w:t>
+      </w:r>
+      <w:proofErr w:type="spellEnd"/>
+      <w:r>
+        <w:t xml:space="preserve"> </w:t>
+      </w:r>
+      <w:proofErr w:type="spellStart"/>
+      <w:r>
+        <w:t>mengakses</w:t>
+      </w:r>
+      <w:proofErr w:type="spellEnd"/>
+      <w:r>
+        <w:t xml:space="preserve"> </w:t>
+      </w:r>
+      <w:proofErr w:type="spellStart"/>
+      <w:r>
+        <w:t>perubahan</w:t>
+      </w:r>
+      <w:proofErr w:type="spellEnd"/>
+      <w:r>
+        <w:t xml:space="preserve"> yang </w:t>
+      </w:r>
+      <w:proofErr w:type="spellStart"/>
+      <w:r>
+        <w:t>dilakukan</w:t>
+      </w:r>
+      <w:proofErr w:type="spellEnd"/>
+      <w:r>
+        <w:t xml:space="preserve"> </w:t>
+      </w:r>
+      <w:proofErr w:type="spellStart"/>
+      <w:r>
+        <w:t>dengan</w:t>
+      </w:r>
+      <w:proofErr w:type="spellEnd"/>
+      <w:r>
+        <w:t xml:space="preserve"> </w:t>
+      </w:r>
+      <w:proofErr w:type="spellStart"/>
+      <w:r>
+        <w:t>cara</w:t>
+      </w:r>
+      <w:proofErr w:type="spellEnd"/>
+      <w:r>
+        <w:t xml:space="preserve"> </w:t>
+      </w:r>
+      <w:proofErr w:type="spellStart"/>
+      <w:r>
+        <w:t>sebagai</w:t>
+      </w:r>
+      <w:proofErr w:type="spellEnd"/>
+      <w:r>
+        <w:t xml:space="preserve"> </w:t>
+      </w:r>
+      <w:proofErr w:type="spellStart"/>
+      <w:proofErr w:type="gramStart"/>
+      <w:r>
+        <w:t>berikut</w:t>
+      </w:r>
+      <w:proofErr w:type="spellEnd"/>
+      <w:r>
+        <w:t xml:space="preserve"> :</w:t>
+      </w:r>
+      <w:proofErr w:type="gramEnd"/>
+    </w:p>
+    <w:p>
+      <w:pPr>
+        <w:pStyle w:val="ListParagraph"/>
+      </w:pPr>
+      <w:r>
+        <w:rPr>
+          <w:noProof/>
+        </w:rPr>
+        <w:lastRenderedPageBreak/>
+        <w:drawing>
+          <wp:inline distT="0" distB="0" distL="0" distR="0" wp14:anchorId="40CAA524" wp14:editId="76C00629">
+            <wp:extent cx="5943600" cy="4131310"/>
+            <wp:effectExtent l="0" t="0" r="0" b="2540"/>
+            <wp:docPr id="12" name="Picture 12"/>
+            <wp:cNvGraphicFramePr>
+              <a:graphicFrameLocks xmlns:a="http://schemas.openxmlformats.org/drawingml/2006/main" noChangeAspect="1"/>
+            </wp:cNvGraphicFramePr>
+            <a:graphic xmlns:a="http://schemas.openxmlformats.org/drawingml/2006/main">
+              <a:graphicData uri="http://schemas.openxmlformats.org/drawingml/2006/picture">
+                <pic:pic xmlns:pic="http://schemas.openxmlformats.org/drawingml/2006/picture">
+                  <pic:nvPicPr>
+                    <pic:cNvPr id="0" name=""/>
+                    <pic:cNvPicPr/>
+                  </pic:nvPicPr>
+                  <pic:blipFill>
+                    <a:blip r:embed="rId13"/>
+                    <a:stretch>
+                      <a:fillRect/>
+                    </a:stretch>
+                  </pic:blipFill>
+                  <pic:spPr>
+                    <a:xfrm>
+                      <a:off x="0" y="0"/>
+                      <a:ext cx="5943600" cy="4131310"/>
+                    </a:xfrm>
+                    <a:prstGeom prst="rect">
+                      <a:avLst/>
+                    </a:prstGeom>
+                  </pic:spPr>
+                </pic:pic>
+              </a:graphicData>
+            </a:graphic>
+          </wp:inline>
+        </w:drawing>
+      </w:r>
+    </w:p>
+    <w:p>
+      <w:pPr>
+        <w:pStyle w:val="ListParagraph"/>
+        <w:rPr>
+          <w:b/>
+        </w:rPr>
+      </w:pPr>
+      <w:r>
+        <w:t xml:space="preserve">Click </w:t>
+      </w:r>
+      <w:proofErr w:type="spellStart"/>
+      <w:r>
+        <w:rPr>
+          <w:b/>
+        </w:rPr>
+        <w:t>Tombol</w:t>
+      </w:r>
+      <w:proofErr w:type="spellEnd"/>
+      <w:r>
+        <w:rPr>
+          <w:b/>
+        </w:rPr>
+        <w:t xml:space="preserve"> Push origin</w:t>
+      </w:r>
+      <w:r>
+        <w:rPr>
+          <w:b/>
+        </w:rPr>
+        <w:t>.</w:t>
+      </w:r>
+    </w:p>
+    <w:p>
+      <w:pPr>
+        <w:pStyle w:val="ListParagraph"/>
+      </w:pPr>
+      <w:proofErr w:type="spellStart"/>
+      <w:r>
+        <w:t>Pada</w:t>
+      </w:r>
+      <w:proofErr w:type="spellEnd"/>
+      <w:r>
+        <w:t xml:space="preserve"> </w:t>
+      </w:r>
+      <w:proofErr w:type="spellStart"/>
+      <w:r>
+        <w:t>bagian</w:t>
+      </w:r>
+      <w:proofErr w:type="spellEnd"/>
+      <w:r>
+        <w:t xml:space="preserve"> </w:t>
+      </w:r>
+      <w:proofErr w:type="spellStart"/>
+      <w:r>
+        <w:t>ini</w:t>
+      </w:r>
+      <w:proofErr w:type="spellEnd"/>
+      <w:r>
+        <w:t xml:space="preserve"> data </w:t>
+      </w:r>
+      <w:proofErr w:type="spellStart"/>
+      <w:proofErr w:type="gramStart"/>
+      <w:r>
+        <w:t>akan</w:t>
+      </w:r>
+      <w:proofErr w:type="spellEnd"/>
+      <w:proofErr w:type="gramEnd"/>
+      <w:r>
+        <w:t xml:space="preserve"> </w:t>
+      </w:r>
+      <w:proofErr w:type="spellStart"/>
+      <w:r>
+        <w:t>diupload</w:t>
+      </w:r>
+      <w:proofErr w:type="spellEnd"/>
+      <w:r>
+        <w:t xml:space="preserve"> </w:t>
+      </w:r>
+      <w:proofErr w:type="spellStart"/>
+      <w:r>
+        <w:t>ke</w:t>
+      </w:r>
+      <w:proofErr w:type="spellEnd"/>
+      <w:r>
+        <w:t xml:space="preserve"> server </w:t>
+      </w:r>
+      <w:proofErr w:type="spellStart"/>
+      <w:r>
+        <w:t>github</w:t>
+      </w:r>
+      <w:proofErr w:type="spellEnd"/>
+      <w:r>
+        <w:t xml:space="preserve">. </w:t>
+      </w:r>
+      <w:proofErr w:type="spellStart"/>
+      <w:r>
+        <w:t>Pada</w:t>
+      </w:r>
+      <w:proofErr w:type="spellEnd"/>
+      <w:r>
+        <w:t xml:space="preserve"> </w:t>
+      </w:r>
+      <w:proofErr w:type="spellStart"/>
+      <w:r>
+        <w:t>bagian</w:t>
+      </w:r>
+      <w:proofErr w:type="spellEnd"/>
+      <w:r>
+        <w:t xml:space="preserve"> </w:t>
+      </w:r>
+      <w:proofErr w:type="spellStart"/>
+      <w:r>
+        <w:t>ini</w:t>
+      </w:r>
+      <w:proofErr w:type="spellEnd"/>
+      <w:r>
+        <w:t xml:space="preserve"> </w:t>
+      </w:r>
+      <w:proofErr w:type="spellStart"/>
+      <w:r>
+        <w:t>pastikan</w:t>
+      </w:r>
+      <w:proofErr w:type="spellEnd"/>
+      <w:r>
+        <w:t xml:space="preserve"> </w:t>
+      </w:r>
+      <w:proofErr w:type="spellStart"/>
+      <w:r>
+        <w:t>kuota</w:t>
+      </w:r>
+      <w:proofErr w:type="spellEnd"/>
+      <w:r>
+        <w:t xml:space="preserve"> </w:t>
+      </w:r>
+      <w:proofErr w:type="spellStart"/>
+      <w:r>
+        <w:t>cukup</w:t>
+      </w:r>
+      <w:proofErr w:type="spellEnd"/>
+      <w:proofErr w:type="gramStart"/>
+      <w:r>
+        <w:t>..</w:t>
+      </w:r>
+      <w:proofErr w:type="gramEnd"/>
     </w:p>
     <w:p>
       <w:pPr>
@@ -557,7 +1522,7 @@
         </w:numPr>
       </w:pPr>
       <w:r>
-        <w:t>Adfadf</w:t>
+        <w:t>..</w:t>
       </w:r>
     </w:p>
     <w:p>
@@ -574,7 +1539,7 @@
         </w:numPr>
       </w:pPr>
       <w:r>
-        <w:t>Adfadf</w:t>
+        <w:t>..</w:t>
       </w:r>
     </w:p>
     <w:p>
@@ -591,81 +1556,8 @@
         </w:numPr>
       </w:pPr>
       <w:r>
-        <w:t>Adfad</w:t>
-      </w:r>
-    </w:p>
-    <w:p>
-      <w:pPr>
-        <w:pStyle w:val="ListParagraph"/>
-      </w:pPr>
-    </w:p>
-    <w:p>
-      <w:pPr>
-        <w:pStyle w:val="ListParagraph"/>
-        <w:numPr>
-          <w:ilvl w:val="0"/>
-          <w:numId w:val="1"/>
-        </w:numPr>
-      </w:pPr>
-      <w:r>
-        <w:t>Asdfa</w:t>
-      </w:r>
-    </w:p>
-    <w:p>
-      <w:pPr>
-        <w:pStyle w:val="ListParagraph"/>
-      </w:pPr>
-    </w:p>
-    <w:p>
-      <w:pPr>
-        <w:pStyle w:val="ListParagraph"/>
-        <w:numPr>
-          <w:ilvl w:val="0"/>
-          <w:numId w:val="1"/>
-        </w:numPr>
-      </w:pPr>
-      <w:r>
-        <w:t>Adfad</w:t>
-      </w:r>
-    </w:p>
-    <w:p>
-      <w:pPr>
-        <w:pStyle w:val="ListParagraph"/>
-      </w:pPr>
-    </w:p>
-    <w:p>
-      <w:pPr>
-        <w:pStyle w:val="ListParagraph"/>
-        <w:numPr>
-          <w:ilvl w:val="0"/>
-          <w:numId w:val="1"/>
-        </w:numPr>
-      </w:pPr>
-    </w:p>
-    <w:p/>
-    <w:p/>
-    <w:p/>
-    <w:p/>
-    <w:p/>
-    <w:p>
-      <w:pPr>
-        <w:pStyle w:val="ListParagraph"/>
-      </w:pPr>
-    </w:p>
-    <w:p>
-      <w:pPr>
-        <w:pStyle w:val="ListParagraph"/>
-      </w:pPr>
-    </w:p>
-    <w:p>
-      <w:r>
-        <w:t>3.</w:t>
-      </w:r>
-    </w:p>
-    <w:p>
-      <w:pPr>
-        <w:pStyle w:val="ListParagraph"/>
-      </w:pPr>
+        <w:t>..</w:t>
+      </w:r>
     </w:p>
     <w:sectPr>
       <w:pgSz w:w="12240" w:h="15840"/>

</xml_diff>